<commit_message>
Plugin 1.0 changes 43
+New base class for plugins: PluginCommon. This enable to have
versioning system. Implies a lot of little changes on memory compiler
and GUI methods to load and verify a plugin (PropellerCPU.cs,
Emulator.cs, ModuleCompiler.cs, PluginBase.cs & PluginBaseV0.0.cs).
+Created new file PluginSupport/PluginSystem.cs to declare PluginSystem
& PluginCommon classes.
+Added null avoidance validation on PluginBase methods NotifyOnPins(),
NotifyOnClock(), DrivePin(.) & BreakPoint().
+Other minor name changes and comments correction on PluginEditor.cs,
Emulator.cs.
+Corrections on file "Comparison between GEAT Plugin systems.docx" with
the necessary changes to migrate old plugins to V1.0.
</commit_message>
<xml_diff>
--- a/Parallax Stuff/Comparison between GEAR Plugin systems.docx
+++ b/Parallax Stuff/Comparison between GEAR Plugin systems.docx
@@ -2017,7 +2017,31 @@
                 <w:sz w:val="22"/>
                 <w:lang w:val="en-US"/>
               </w:rPr>
-              <w:t>Modify – more neutral title.</w:t>
+              <w:t>Modify – more neutral title</w:t>
+            </w:r>
+            <w:r>
+              <w:rPr>
+                <w:rFonts w:ascii="Verdana" w:hAnsi="Verdana"/>
+                <w:sz w:val="22"/>
+                <w:lang w:val="en-US"/>
+              </w:rPr>
+              <w:t xml:space="preserve"> for the plugin tab</w:t>
+            </w:r>
+            <w:r>
+              <w:rPr>
+                <w:rFonts w:ascii="Verdana" w:hAnsi="Verdana"/>
+                <w:sz w:val="22"/>
+                <w:lang w:val="en-US"/>
+              </w:rPr>
+              <w:t>.</w:t>
+            </w:r>
+            <w:r>
+              <w:rPr>
+                <w:rFonts w:ascii="Verdana" w:hAnsi="Verdana"/>
+                <w:sz w:val="22"/>
+                <w:lang w:val="en-US"/>
+              </w:rPr>
+              <w:t xml:space="preserve"> In any case you should modify this name anyway…</w:t>
             </w:r>
           </w:p>
         </w:tc>
@@ -2808,8 +2832,6 @@
               </w:rPr>
               <w:t xml:space="preserve"> host</w:t>
             </w:r>
-            <w:bookmarkStart w:id="0" w:name="_GoBack"/>
-            <w:bookmarkEnd w:id="0"/>
             <w:r>
               <w:rPr>
                 <w:rFonts w:cs="Courier New"/>
@@ -5838,7 +5860,15 @@
                 <w:sz w:val="22"/>
                 <w:lang w:val="en-US"/>
               </w:rPr>
-              <w:t xml:space="preserve"> need to add it anymore; </w:t>
+              <w:t xml:space="preserve"> need to add it anymore:</w:t>
+            </w:r>
+            <w:r>
+              <w:rPr>
+                <w:rFonts w:ascii="Verdana" w:hAnsi="Verdana"/>
+                <w:sz w:val="22"/>
+                <w:lang w:val="en-US"/>
+              </w:rPr>
+              <w:t xml:space="preserve"> </w:t>
             </w:r>
             <w:r>
               <w:rPr>
@@ -5871,23 +5901,15 @@
                 <w:sz w:val="22"/>
                 <w:lang w:val="en-US"/>
               </w:rPr>
-              <w:t>Note a</w:t>
-            </w:r>
-            <w:r>
-              <w:rPr>
-                <w:rFonts w:ascii="Verdana" w:hAnsi="Verdana"/>
-                <w:sz w:val="22"/>
-                <w:lang w:val="en-US"/>
-              </w:rPr>
-              <w:t>s</w:t>
-            </w:r>
-            <w:r>
-              <w:rPr>
-                <w:rFonts w:ascii="Verdana" w:hAnsi="Verdana"/>
-                <w:sz w:val="22"/>
-                <w:lang w:val="en-US"/>
-              </w:rPr>
-              <w:t xml:space="preserve"> the former class </w:t>
+              <w:t xml:space="preserve">Note </w:t>
+            </w:r>
+            <w:r>
+              <w:rPr>
+                <w:rFonts w:ascii="Verdana" w:hAnsi="Verdana"/>
+                <w:sz w:val="22"/>
+                <w:lang w:val="en-US"/>
+              </w:rPr>
+              <w:t xml:space="preserve">the former class </w:t>
             </w:r>
             <w:r>
               <w:rPr>
@@ -5941,23 +5963,71 @@
                 <w:sz w:val="22"/>
                 <w:lang w:val="en-US"/>
               </w:rPr>
-              <w:t>in V1.0, you need to change manually if you use</w:t>
-            </w:r>
-            <w:r>
-              <w:rPr>
-                <w:rFonts w:ascii="Verdana" w:hAnsi="Verdana"/>
-                <w:sz w:val="22"/>
-                <w:lang w:val="en-US"/>
-              </w:rPr>
-              <w:t>d</w:t>
-            </w:r>
-            <w:r>
-              <w:rPr>
-                <w:rFonts w:ascii="Verdana" w:hAnsi="Verdana"/>
-                <w:sz w:val="22"/>
-                <w:lang w:val="en-US"/>
-              </w:rPr>
-              <w:t xml:space="preserve"> it as parameter to a user method.</w:t>
+              <w:t xml:space="preserve">in V1.0, </w:t>
+            </w:r>
+            <w:r>
+              <w:rPr>
+                <w:rFonts w:ascii="Verdana" w:hAnsi="Verdana"/>
+                <w:sz w:val="22"/>
+                <w:lang w:val="en-US"/>
+              </w:rPr>
+              <w:t xml:space="preserve">but an alias was made so </w:t>
+            </w:r>
+            <w:r>
+              <w:rPr>
+                <w:rFonts w:ascii="Verdana" w:hAnsi="Verdana"/>
+                <w:sz w:val="22"/>
+                <w:lang w:val="en-US"/>
+              </w:rPr>
+              <w:t xml:space="preserve">you </w:t>
+            </w:r>
+            <w:r>
+              <w:rPr>
+                <w:rFonts w:ascii="Verdana" w:hAnsi="Verdana"/>
+                <w:sz w:val="22"/>
+                <w:lang w:val="en-US"/>
+              </w:rPr>
+              <w:t xml:space="preserve">can maintain the same name (no </w:t>
+            </w:r>
+            <w:r>
+              <w:rPr>
+                <w:rFonts w:ascii="Verdana" w:hAnsi="Verdana"/>
+                <w:sz w:val="22"/>
+                <w:lang w:val="en-US"/>
+              </w:rPr>
+              <w:t>need to change</w:t>
+            </w:r>
+            <w:r>
+              <w:rPr>
+                <w:rFonts w:ascii="Verdana" w:hAnsi="Verdana"/>
+                <w:sz w:val="22"/>
+                <w:lang w:val="en-US"/>
+              </w:rPr>
+              <w:t>, but you can do it</w:t>
+            </w:r>
+            <w:r>
+              <w:rPr>
+                <w:rFonts w:ascii="Verdana" w:hAnsi="Verdana"/>
+                <w:sz w:val="22"/>
+                <w:lang w:val="en-US"/>
+              </w:rPr>
+              <w:t xml:space="preserve"> if you </w:t>
+            </w:r>
+            <w:r>
+              <w:rPr>
+                <w:rFonts w:ascii="Verdana" w:hAnsi="Verdana"/>
+                <w:sz w:val="22"/>
+                <w:lang w:val="en-US"/>
+              </w:rPr>
+              <w:t>wish)</w:t>
+            </w:r>
+            <w:r>
+              <w:rPr>
+                <w:rFonts w:ascii="Verdana" w:hAnsi="Verdana"/>
+                <w:sz w:val="22"/>
+                <w:lang w:val="en-US"/>
+              </w:rPr>
+              <w:t>.</w:t>
             </w:r>
           </w:p>
         </w:tc>
@@ -7392,7 +7462,23 @@
                 <w:sz w:val="22"/>
                 <w:lang w:val="en-US"/>
               </w:rPr>
-              <w:t xml:space="preserve">2) Note the </w:t>
+              <w:t xml:space="preserve">2) Note </w:t>
+            </w:r>
+            <w:r>
+              <w:rPr>
+                <w:rFonts w:ascii="Verdana" w:hAnsi="Verdana"/>
+                <w:sz w:val="22"/>
+                <w:lang w:val="en-US"/>
+              </w:rPr>
+              <w:t xml:space="preserve">for </w:t>
+            </w:r>
+            <w:r>
+              <w:rPr>
+                <w:rFonts w:ascii="Verdana" w:hAnsi="Verdana"/>
+                <w:sz w:val="22"/>
+                <w:lang w:val="en-US"/>
+              </w:rPr>
+              <w:t xml:space="preserve">the </w:t>
             </w:r>
             <w:r>
               <w:rPr>
@@ -7426,7 +7512,15 @@
                 <w:sz w:val="22"/>
                 <w:lang w:val="en-US"/>
               </w:rPr>
-              <w:t xml:space="preserve">, now is </w:t>
+              <w:t>:</w:t>
+            </w:r>
+            <w:r>
+              <w:rPr>
+                <w:rFonts w:ascii="Verdana" w:hAnsi="Verdana"/>
+                <w:sz w:val="22"/>
+                <w:lang w:val="en-US"/>
+              </w:rPr>
+              <w:t xml:space="preserve"> is </w:t>
             </w:r>
             <w:r>
               <w:rPr>
@@ -9567,6 +9661,25 @@
                 <w:lang w:val="en-US"/>
               </w:rPr>
               <w:t>, and not only the time as double in seconds</w:t>
+            </w:r>
+            <w:r>
+              <w:rPr>
+                <w:rFonts w:ascii="Verdana" w:hAnsi="Verdana"/>
+                <w:sz w:val="22"/>
+                <w:lang w:val="en-US"/>
+              </w:rPr>
+              <w:t xml:space="preserve">, so must you include the new parameter </w:t>
+            </w:r>
+            <w:r>
+              <w:rPr>
+                <w:rFonts w:cs="Courier New"/>
+                <w:noProof/>
+                <w:color w:val="000000"/>
+                <w:sz w:val="20"/>
+                <w:szCs w:val="18"/>
+                <w:lang w:val="en-US"/>
+              </w:rPr>
+              <w:t>sysCounter</w:t>
             </w:r>
             <w:r>
               <w:rPr>
@@ -9922,6 +10035,8 @@
               </w:rPr>
               <w:t>;</w:t>
             </w:r>
+            <w:bookmarkStart w:id="0" w:name="_GoBack"/>
+            <w:bookmarkEnd w:id="0"/>
           </w:p>
           <w:p>
             <w:pPr>
@@ -10009,7 +10124,65 @@
                 <w:sz w:val="22"/>
                 <w:lang w:val="en-US"/>
               </w:rPr>
-              <w:t xml:space="preserve">Note that maybe in this case declaring that initial values are not necessary (because the built-in data types </w:t>
+              <w:t xml:space="preserve">Note that </w:t>
+            </w:r>
+            <w:r>
+              <w:rPr>
+                <w:rFonts w:ascii="Verdana" w:hAnsi="Verdana"/>
+                <w:sz w:val="22"/>
+                <w:lang w:val="en-US"/>
+              </w:rPr>
+              <w:t>declaring that initial values are</w:t>
+            </w:r>
+            <w:r>
+              <w:rPr>
+                <w:rFonts w:ascii="Verdana" w:hAnsi="Verdana"/>
+                <w:sz w:val="22"/>
+                <w:lang w:val="en-US"/>
+              </w:rPr>
+              <w:t xml:space="preserve"> </w:t>
+            </w:r>
+            <w:r>
+              <w:rPr>
+                <w:rFonts w:ascii="Verdana" w:hAnsi="Verdana"/>
+                <w:sz w:val="22"/>
+                <w:lang w:val="en-US"/>
+              </w:rPr>
+              <w:t xml:space="preserve">maybe </w:t>
+            </w:r>
+            <w:r>
+              <w:rPr>
+                <w:rFonts w:ascii="Verdana" w:hAnsi="Verdana"/>
+                <w:sz w:val="22"/>
+                <w:lang w:val="en-US"/>
+              </w:rPr>
+              <w:t xml:space="preserve">not necessary </w:t>
+            </w:r>
+            <w:r>
+              <w:rPr>
+                <w:rFonts w:ascii="Verdana" w:hAnsi="Verdana"/>
+                <w:sz w:val="22"/>
+                <w:lang w:val="en-US"/>
+              </w:rPr>
+              <w:t xml:space="preserve">in this case (because the built-in data </w:t>
+            </w:r>
+            <w:proofErr w:type="gramStart"/>
+            <w:r>
+              <w:rPr>
+                <w:rFonts w:ascii="Verdana" w:hAnsi="Verdana"/>
+                <w:sz w:val="22"/>
+                <w:lang w:val="en-US"/>
+              </w:rPr>
+              <w:t>types</w:t>
+            </w:r>
+            <w:proofErr w:type="gramEnd"/>
+            <w:r>
+              <w:rPr>
+                <w:rFonts w:ascii="Verdana" w:hAnsi="Verdana"/>
+                <w:sz w:val="22"/>
+                <w:lang w:val="en-US"/>
+              </w:rPr>
+              <w:t xml:space="preserve"> </w:t>
             </w:r>
             <w:r>
               <w:rPr>
@@ -10112,7 +10285,23 @@
                 <w:sz w:val="22"/>
                 <w:lang w:val="en-US"/>
               </w:rPr>
-              <w:t xml:space="preserve"> to zero), it is cleaner to do it this way, and in this method is a good place if you want to reset the initial behavior every time the same.</w:t>
+              <w:t xml:space="preserve"> to zero), it is cleaner to do it this way</w:t>
+            </w:r>
+            <w:r>
+              <w:rPr>
+                <w:rFonts w:ascii="Verdana" w:hAnsi="Verdana"/>
+                <w:sz w:val="22"/>
+                <w:lang w:val="en-US"/>
+              </w:rPr>
+              <w:t>. T</w:t>
+            </w:r>
+            <w:r>
+              <w:rPr>
+                <w:rFonts w:ascii="Verdana" w:hAnsi="Verdana"/>
+                <w:sz w:val="22"/>
+                <w:lang w:val="en-US"/>
+              </w:rPr>
+              <w:t>his method is a good place if you want to reset the initial behavior every time the same.</w:t>
             </w:r>
           </w:p>
         </w:tc>
@@ -10129,16 +10318,16 @@
                 <w:rFonts w:cs="Courier New"/>
                 <w:noProof/>
                 <w:szCs w:val="18"/>
-                <w:lang w:val="de-DE"/>
-              </w:rPr>
-            </w:pPr>
-            <w:r>
-              <w:rPr>
-                <w:rFonts w:cs="Courier New"/>
-                <w:noProof/>
-                <w:color w:val="000000"/>
-                <w:szCs w:val="18"/>
-                <w:lang w:val="de-DE"/>
+                <w:lang w:val="en-US"/>
+              </w:rPr>
+            </w:pPr>
+            <w:r>
+              <w:rPr>
+                <w:rFonts w:cs="Courier New"/>
+                <w:noProof/>
+                <w:color w:val="000000"/>
+                <w:szCs w:val="18"/>
+                <w:lang w:val="en-US"/>
               </w:rPr>
               <w:t>}</w:t>
             </w:r>
@@ -10155,16 +10344,16 @@
                 <w:rFonts w:cs="Courier New"/>
                 <w:noProof/>
                 <w:szCs w:val="18"/>
-                <w:lang w:val="de-DE"/>
-              </w:rPr>
-            </w:pPr>
-            <w:r>
-              <w:rPr>
-                <w:rFonts w:cs="Courier New"/>
-                <w:noProof/>
-                <w:color w:val="000000"/>
-                <w:szCs w:val="18"/>
-                <w:lang w:val="de-DE"/>
+                <w:lang w:val="en-US"/>
+              </w:rPr>
+            </w:pPr>
+            <w:r>
+              <w:rPr>
+                <w:rFonts w:cs="Courier New"/>
+                <w:noProof/>
+                <w:color w:val="000000"/>
+                <w:szCs w:val="18"/>
+                <w:lang w:val="en-US"/>
               </w:rPr>
               <w:t>}</w:t>
             </w:r>
@@ -11058,7 +11247,7 @@
 </file>
 
 <file path=customXml/itemProps1.xml><?xml version="1.0" encoding="utf-8"?>
-<ds:datastoreItem xmlns:ds="http://schemas.openxmlformats.org/officeDocument/2006/customXml" ds:itemID="{D6566FC4-5398-4C84-8979-E2B9C41396A6}">
+<ds:datastoreItem xmlns:ds="http://schemas.openxmlformats.org/officeDocument/2006/customXml" ds:itemID="{1CBDFEC1-E790-4E00-9A58-AEA1E3E9B9B1}">
   <ds:schemaRefs>
     <ds:schemaRef ds:uri="http://schemas.openxmlformats.org/officeDocument/2006/bibliography"/>
   </ds:schemaRefs>

</xml_diff>